<commit_message>
minor tweaks, add DRAFT
</commit_message>
<xml_diff>
--- a/The Universe is Binary.docx
+++ b/The Universe is Binary.docx
@@ -15,6 +15,18 @@
         <w:pStyle w:val="TextBody"/>
       </w:pPr>
       <w:r>
+        <w:rPr>
+          <w:bCs/>
+          <w:b/>
+        </w:rPr>
+        <w:t xml:space="preserve">DRAFT VERSION — NOT FOR DISTRIBUTION</w:t>
+      </w:r>
+    </w:p>
+    <w:p>
+      <w:pPr>
+        <w:pStyle w:val="TextBody"/>
+      </w:pPr>
+      <w:r>
         <w:t xml:space="preserve">Eleonora Lievens</w:t>
       </w:r>
     </w:p>
@@ -23,7 +35,7 @@
         <w:pStyle w:val="TextBody"/>
       </w:pPr>
       <w:r>
-        <w:t xml:space="preserve">June 19, 2025</w:t>
+        <w:t xml:space="preserve">June 20, 2025</w:t>
       </w:r>
     </w:p>
     <w:p>

</xml_diff>

<commit_message>
merlau ponty, minor tweaks, spell check
</commit_message>
<xml_diff>
--- a/The Universe is Binary.docx
+++ b/The Universe is Binary.docx
@@ -19,7 +19,7 @@
           <w:bCs/>
           <w:b/>
         </w:rPr>
-        <w:t xml:space="preserve">DRAFT VERSION — NOT FOR DISTRIBUTION</w:t>
+        <w:t xml:space="preserve">DRAFT VERSION - NOT FOR DISTRIBUTION</w:t>
       </w:r>
     </w:p>
     <w:p>
@@ -35,7 +35,7 @@
         <w:pStyle w:val="TextBody"/>
       </w:pPr>
       <w:r>
-        <w:t xml:space="preserve">June 20, 2025</w:t>
+        <w:t xml:space="preserve">June 22, 2025</w:t>
       </w:r>
     </w:p>
     <w:p>
@@ -48,17 +48,16 @@
       <w:bookmarkEnd w:id="21"/>
     </w:p>
     <w:sectPr>
-      <w:footerReference r:id="rId9" w:type="default"/>
       <w:footnotePr>
         <w:numFmt w:val="decimal"/>
       </w:footnotePr>
       <w:type w:val="nextPage"/>
-      <w:pgSz w:h="16838" w:w="11906"/>
-      <w:pgMar w:bottom="2270" w:footer="1440" w:gutter="0" w:header="0" w:left="2160" w:right="2160" w:top="2160"/>
+      <w:pgSz w:h="15840" w:w="12240"/>
+      <w:pgMar w:bottom="1440" w:footer="0" w:gutter="0" w:header="0" w:left="1440" w:right="1440" w:top="1440"/>
       <w:pgNumType w:fmt="decimal"/>
       <w:formProt w:val="false"/>
       <w:textDirection w:val="lrTb"/>
-      <w:docGrid w:charSpace="4096" w:linePitch="100" w:type="default"/>
+      <w:docGrid w:charSpace="0" w:linePitch="100" w:type="default"/>
     </w:sectPr>
   </w:body>
 </w:document>
@@ -66,40 +65,6 @@
 
 <file path=word/comments.xml><?xml version="1.0" encoding="utf-8"?>
 <w:comments xmlns:w="http://schemas.openxmlformats.org/wordprocessingml/2006/main" xmlns:m="http://schemas.openxmlformats.org/officeDocument/2006/math" xmlns:r="http://schemas.openxmlformats.org/officeDocument/2006/relationships" xmlns:o="urn:schemas-microsoft-com:office:office" xmlns:v="urn:schemas-microsoft-com:vml" xmlns:w10="urn:schemas-microsoft-com:office:word" xmlns:a="http://schemas.openxmlformats.org/drawingml/2006/main" xmlns:pic="http://schemas.openxmlformats.org/drawingml/2006/picture" xmlns:wp="http://schemas.openxmlformats.org/drawingml/2006/wordprocessingDrawing"/>
-</file>
-
-<file path=word/footer1.xml><?xml version="1.0" encoding="utf-8"?>
-<w:ftr xmlns:o="urn:schemas-microsoft-com:office:office" xmlns:r="http://schemas.openxmlformats.org/officeDocument/2006/relationships" xmlns:v="urn:schemas-microsoft-com:vml" xmlns:w="http://schemas.openxmlformats.org/wordprocessingml/2006/main" xmlns:w10="urn:schemas-microsoft-com:office:word" xmlns:wp="http://schemas.openxmlformats.org/drawingml/2006/wordprocessingDrawing" xmlns:wps="http://schemas.microsoft.com/office/word/2010/wordprocessingShape" xmlns:wpg="http://schemas.microsoft.com/office/word/2010/wordprocessingGroup" xmlns:mc="http://schemas.openxmlformats.org/markup-compatibility/2006" xmlns:wp14="http://schemas.microsoft.com/office/word/2010/wordprocessingDrawing" xmlns:w14="http://schemas.microsoft.com/office/word/2010/wordml" xmlns:w15="http://schemas.microsoft.com/office/word/2012/wordml" mc:Ignorable="w14 wp14 w15">
-  <w:p>
-    <w:pPr>
-      <w:pStyle w:val="Footer"/>
-      <w:suppressLineNumbers/>
-      <w:spacing w:before="0" w:after="200"/>
-      <w:jc w:val="center"/>
-      <w:rPr/>
-    </w:pPr>
-    <w:r>
-      <w:rPr/>
-      <w:fldChar w:fldCharType="begin"/>
-    </w:r>
-    <w:r>
-      <w:rPr/>
-      <w:instrText xml:space="preserve"> PAGE </w:instrText>
-    </w:r>
-    <w:r>
-      <w:rPr/>
-      <w:fldChar w:fldCharType="separate"/>
-    </w:r>
-    <w:r>
-      <w:rPr/>
-      <w:t>2</w:t>
-    </w:r>
-    <w:r>
-      <w:rPr/>
-      <w:fldChar w:fldCharType="end"/>
-    </w:r>
-  </w:p>
-</w:ftr>
 </file>
 
 <file path=word/footnotes.xml><?xml version="1.0" encoding="utf-8"?>
@@ -228,18 +193,15 @@
     <w:qFormat/>
     <w:pPr>
       <w:widowControl/>
-      <w:suppressAutoHyphens w:val="true"/>
       <w:bidi w:val="0"/>
-      <w:spacing w:after="200" w:before="0" w:line="276" w:lineRule="auto"/>
+      <w:spacing w:after="200" w:before="0" w:line="480" w:lineRule="auto"/>
       <w:jc w:val="left"/>
     </w:pPr>
     <w:rPr>
-      <w:rFonts w:ascii="CMU Serif" w:cs="" w:cstheme="minorBidi" w:eastAsia="CMU Serif" w:hAnsi="CMU Serif"/>
-      <w:b w:val="false"/>
-      <w:i w:val="false"/>
+      <w:rFonts w:ascii="EB Garamond 12" w:cs="" w:cstheme="minorBidi" w:eastAsia="Cambria" w:eastAsiaTheme="minorHAnsi" w:hAnsi="EB Garamond 12"/>
       <w:color w:val="auto"/>
       <w:kern w:val="0"/>
-      <w:sz w:val="22"/>
+      <w:sz w:val="24"/>
       <w:szCs w:val="24"/>
       <w:lang w:bidi="ar-SA" w:eastAsia="en-US" w:val="en-US"/>
     </w:rPr>
@@ -462,6 +424,7 @@
   </w:style>
   <w:style w:styleId="FootnoteCharacters" w:type="character">
     <w:name w:val="Footnote Characters"/>
+    <w:basedOn w:val="BodyTextChar"/>
     <w:qFormat/>
     <w:rPr>
       <w:vertAlign w:val="superscript"/>
@@ -480,18 +443,16 @@
       <w:color w:themeColor="accent1" w:val="4F81BD"/>
     </w:rPr>
   </w:style>
+  <w:style w:styleId="EndnoteAnchor" w:type="character">
+    <w:name w:val="Endnote Reference"/>
+    <w:rPr>
+      <w:vertAlign w:val="superscript"/>
+    </w:rPr>
+  </w:style>
   <w:style w:styleId="EndnoteCharacters" w:type="character">
     <w:name w:val="Endnote Characters"/>
     <w:qFormat/>
-    <w:rPr>
-      <w:vertAlign w:val="superscript"/>
-    </w:rPr>
-  </w:style>
-  <w:style w:styleId="EndnoteAnchor" w:type="character">
-    <w:name w:val="Endnote Reference"/>
-    <w:rPr>
-      <w:vertAlign w:val="superscript"/>
-    </w:rPr>
+    <w:rPr/>
   </w:style>
   <w:style w:styleId="Heading" w:type="paragraph">
     <w:name w:val="Heading"/>
@@ -514,15 +475,9 @@
     <w:link w:val="BodyTextChar"/>
     <w:qFormat/>
     <w:pPr>
-      <w:spacing w:after="187" w:before="187"/>
-      <w:ind w:firstLine="720" w:left="0" w:right="0"/>
-      <w:contextualSpacing/>
-      <w:jc w:val="both"/>
-    </w:pPr>
-    <w:rPr>
-      <w:rFonts w:ascii="CMU Serif" w:hAnsi="CMU Serif"/>
-      <w:b w:val="false"/>
-    </w:rPr>
+      <w:spacing w:after="180" w:before="180"/>
+    </w:pPr>
+    <w:rPr/>
   </w:style>
   <w:style w:styleId="List" w:type="paragraph">
     <w:name w:val="List"/>
@@ -560,14 +515,8 @@
     <w:basedOn w:val="TextBody"/>
     <w:next w:val="TextBody"/>
     <w:qFormat/>
-    <w:pPr>
-      <w:ind w:hanging="0" w:left="0" w:right="0"/>
-      <w:jc w:val="both"/>
-    </w:pPr>
-    <w:rPr>
-      <w:rFonts w:ascii="CMU Serif" w:hAnsi="CMU Serif"/>
-      <w:b w:val="false"/>
-    </w:rPr>
+    <w:pPr/>
+    <w:rPr/>
   </w:style>
   <w:style w:customStyle="1" w:styleId="Compact" w:type="paragraph">
     <w:name w:val="Compact"/>
@@ -575,7 +524,6 @@
     <w:qFormat/>
     <w:pPr>
       <w:spacing w:after="36" w:before="36"/>
-      <w:contextualSpacing w:val="false"/>
     </w:pPr>
     <w:rPr/>
   </w:style>
@@ -623,7 +571,6 @@
       <w:keepNext w:val="true"/>
       <w:keepLines/>
       <w:widowControl/>
-      <w:suppressAutoHyphens w:val="true"/>
       <w:bidi w:val="0"/>
       <w:spacing w:after="200" w:before="0"/>
       <w:jc w:val="center"/>
@@ -645,7 +592,6 @@
       <w:keepNext w:val="true"/>
       <w:keepLines/>
       <w:widowControl/>
-      <w:suppressAutoHyphens w:val="true"/>
       <w:bidi w:val="0"/>
       <w:spacing w:after="200" w:before="0"/>
       <w:jc w:val="center"/>
@@ -691,7 +637,6 @@
     <w:pPr>
       <w:spacing w:after="100" w:before="100"/>
       <w:ind w:hanging="0" w:left="480" w:right="480"/>
-      <w:contextualSpacing w:val="false"/>
     </w:pPr>
     <w:rPr/>
   </w:style>
@@ -712,10 +657,9 @@
     <w:pPr>
       <w:keepNext w:val="true"/>
       <w:keepLines/>
-      <w:spacing w:after="0" w:before="0" w:line="240" w:lineRule="auto"/>
-    </w:pPr>
-    <w:rPr>
-      <w:rFonts w:ascii="Latin Modern Math" w:hAnsi="Latin Modern Math"/>
+      <w:spacing w:after="0" w:before="0"/>
+    </w:pPr>
+    <w:rPr>
       <w:b/>
     </w:rPr>
   </w:style>
@@ -723,12 +667,8 @@
     <w:name w:val="Definition"/>
     <w:basedOn w:val="Normal"/>
     <w:qFormat/>
-    <w:pPr>
-      <w:spacing w:line="240" w:lineRule="auto"/>
-    </w:pPr>
-    <w:rPr>
-      <w:rFonts w:ascii="Latin Modern Math" w:hAnsi="Latin Modern Math"/>
-    </w:rPr>
+    <w:pPr/>
+    <w:rPr/>
   </w:style>
   <w:style w:customStyle="1" w:styleId="TableCaption" w:type="paragraph">
     <w:name w:val="Table Caption"/>
@@ -785,29 +725,6 @@
       <w:bCs w:val="false"/>
       <w:color w:themeColor="accent1" w:themeShade="bf" w:val="365F91"/>
     </w:rPr>
-  </w:style>
-  <w:style w:styleId="HeaderandFooter" w:type="paragraph">
-    <w:name w:val="Header and Footer"/>
-    <w:basedOn w:val="Normal"/>
-    <w:qFormat/>
-    <w:pPr>
-      <w:suppressLineNumbers/>
-      <w:tabs>
-        <w:tab w:pos="720" w:val="clear"/>
-        <w:tab w:leader="none" w:pos="4153" w:val="center"/>
-        <w:tab w:leader="none" w:pos="8306" w:val="right"/>
-      </w:tabs>
-    </w:pPr>
-    <w:rPr/>
-  </w:style>
-  <w:style w:styleId="Footer" w:type="paragraph">
-    <w:name w:val="Footer"/>
-    <w:basedOn w:val="HeaderandFooter"/>
-    <w:pPr>
-      <w:suppressLineNumbers/>
-      <w:jc w:val="center"/>
-    </w:pPr>
-    <w:rPr/>
   </w:style>
   <w:style w:default="1" w:styleId="Table" w:type="table">
     <w:name w:val="Table"/>

</xml_diff>